<commit_message>
Chinh sua DFD va Activity Diagram chuc nang Lap hoa don & Giu tra xe
</commit_message>
<xml_diff>
--- a/My task/Activity Diagram.docx
+++ b/My task/Activity Diagram.docx
@@ -59,21 +59,11 @@
         <w:spacing w:before="0" w:beforeAutospacing="0" w:after="160" w:afterAutospacing="0" w:line="16" w:lineRule="atLeast"/>
       </w:pPr>
       <w:r>
-        <w:rPr>
-          <w:rFonts w:hint="default" w:ascii="Arial" w:hAnsi="Arial" w:cs="Arial"/>
-          <w:i w:val="0"/>
-          <w:color w:val="000000"/>
-          <w:sz w:val="28"/>
-          <w:szCs w:val="28"/>
-          <w:u w:val="none"/>
-          <w:bdr w:val="none" w:color="auto" w:sz="0" w:space="0"/>
-          <w:vertAlign w:val="baseline"/>
-        </w:rPr>
         <w:drawing>
           <wp:inline distT="0" distB="0" distL="114300" distR="114300">
-            <wp:extent cx="5943600" cy="4191000"/>
-            <wp:effectExtent l="0" t="0" r="0" b="0"/>
-            <wp:docPr id="2" name="Picture 1" descr="IMG_256"/>
+            <wp:extent cx="5267960" cy="4026535"/>
+            <wp:effectExtent l="0" t="0" r="5080" b="12065"/>
+            <wp:docPr id="5" name="Picture 2"/>
             <wp:cNvGraphicFramePr>
               <a:graphicFrameLocks xmlns:a="http://schemas.openxmlformats.org/drawingml/2006/main" noChangeAspect="1"/>
             </wp:cNvGraphicFramePr>
@@ -81,7 +71,7 @@
               <a:graphicData uri="http://schemas.openxmlformats.org/drawingml/2006/picture">
                 <pic:pic xmlns:pic="http://schemas.openxmlformats.org/drawingml/2006/picture">
                   <pic:nvPicPr>
-                    <pic:cNvPr id="2" name="Picture 1" descr="IMG_256"/>
+                    <pic:cNvPr id="5" name="Picture 2"/>
                     <pic:cNvPicPr>
                       <a:picLocks noChangeAspect="1"/>
                     </pic:cNvPicPr>
@@ -95,13 +85,13 @@
                   <pic:spPr>
                     <a:xfrm>
                       <a:off x="0" y="0"/>
-                      <a:ext cx="5943600" cy="4191000"/>
+                      <a:ext cx="5267960" cy="4026535"/>
                     </a:xfrm>
                     <a:prstGeom prst="rect">
                       <a:avLst/>
                     </a:prstGeom>
                     <a:noFill/>
-                    <a:ln w="9525">
+                    <a:ln>
                       <a:noFill/>
                     </a:ln>
                   </pic:spPr>
@@ -146,21 +136,11 @@
         <w:spacing w:before="0" w:beforeAutospacing="0" w:after="160" w:afterAutospacing="0" w:line="16" w:lineRule="atLeast"/>
       </w:pPr>
       <w:r>
-        <w:rPr>
-          <w:rFonts w:hint="default" w:ascii="Arial" w:hAnsi="Arial" w:cs="Arial"/>
-          <w:i w:val="0"/>
-          <w:color w:val="000000"/>
-          <w:sz w:val="30"/>
-          <w:szCs w:val="30"/>
-          <w:u w:val="none"/>
-          <w:bdr w:val="none" w:color="auto" w:sz="0" w:space="0"/>
-          <w:vertAlign w:val="baseline"/>
-        </w:rPr>
         <w:drawing>
           <wp:inline distT="0" distB="0" distL="114300" distR="114300">
-            <wp:extent cx="5943600" cy="4410075"/>
-            <wp:effectExtent l="0" t="0" r="0" b="9525"/>
-            <wp:docPr id="1" name="Picture 2" descr="IMG_257"/>
+            <wp:extent cx="5272405" cy="3724910"/>
+            <wp:effectExtent l="0" t="0" r="635" b="8890"/>
+            <wp:docPr id="6" name="Picture 3"/>
             <wp:cNvGraphicFramePr>
               <a:graphicFrameLocks xmlns:a="http://schemas.openxmlformats.org/drawingml/2006/main" noChangeAspect="1"/>
             </wp:cNvGraphicFramePr>
@@ -168,7 +148,7 @@
               <a:graphicData uri="http://schemas.openxmlformats.org/drawingml/2006/picture">
                 <pic:pic xmlns:pic="http://schemas.openxmlformats.org/drawingml/2006/picture">
                   <pic:nvPicPr>
-                    <pic:cNvPr id="1" name="Picture 2" descr="IMG_257"/>
+                    <pic:cNvPr id="6" name="Picture 3"/>
                     <pic:cNvPicPr>
                       <a:picLocks noChangeAspect="1"/>
                     </pic:cNvPicPr>
@@ -182,13 +162,13 @@
                   <pic:spPr>
                     <a:xfrm>
                       <a:off x="0" y="0"/>
-                      <a:ext cx="5943600" cy="4410075"/>
+                      <a:ext cx="5272405" cy="3724910"/>
                     </a:xfrm>
                     <a:prstGeom prst="rect">
                       <a:avLst/>
                     </a:prstGeom>
                     <a:noFill/>
-                    <a:ln w="9525">
+                    <a:ln>
                       <a:noFill/>
                     </a:ln>
                   </pic:spPr>
@@ -198,6 +178,8 @@
           </wp:inline>
         </w:drawing>
       </w:r>
+      <w:bookmarkStart w:id="0" w:name="_GoBack"/>
+      <w:bookmarkEnd w:id="0"/>
     </w:p>
     <w:p/>
     <w:p>
@@ -257,21 +239,11 @@
         <w:spacing w:before="0" w:beforeAutospacing="0" w:after="160" w:afterAutospacing="0" w:line="16" w:lineRule="atLeast"/>
       </w:pPr>
       <w:r>
-        <w:rPr>
-          <w:rFonts w:hint="default" w:ascii="Arial" w:hAnsi="Arial" w:cs="Arial"/>
-          <w:i w:val="0"/>
-          <w:color w:val="000000"/>
-          <w:sz w:val="28"/>
-          <w:szCs w:val="28"/>
-          <w:u w:val="none"/>
-          <w:bdr w:val="none" w:color="auto" w:sz="0" w:space="0"/>
-          <w:vertAlign w:val="baseline"/>
-        </w:rPr>
         <w:drawing>
           <wp:inline distT="0" distB="0" distL="114300" distR="114300">
-            <wp:extent cx="5943600" cy="4162425"/>
-            <wp:effectExtent l="0" t="0" r="0" b="13335"/>
-            <wp:docPr id="4" name="Picture 3" descr="IMG_256"/>
+            <wp:extent cx="5272405" cy="4226560"/>
+            <wp:effectExtent l="0" t="0" r="635" b="10160"/>
+            <wp:docPr id="4" name="Picture 1"/>
             <wp:cNvGraphicFramePr>
               <a:graphicFrameLocks xmlns:a="http://schemas.openxmlformats.org/drawingml/2006/main" noChangeAspect="1"/>
             </wp:cNvGraphicFramePr>
@@ -279,7 +251,7 @@
               <a:graphicData uri="http://schemas.openxmlformats.org/drawingml/2006/picture">
                 <pic:pic xmlns:pic="http://schemas.openxmlformats.org/drawingml/2006/picture">
                   <pic:nvPicPr>
-                    <pic:cNvPr id="4" name="Picture 3" descr="IMG_256"/>
+                    <pic:cNvPr id="4" name="Picture 1"/>
                     <pic:cNvPicPr>
                       <a:picLocks noChangeAspect="1"/>
                     </pic:cNvPicPr>
@@ -293,13 +265,13 @@
                   <pic:spPr>
                     <a:xfrm>
                       <a:off x="0" y="0"/>
-                      <a:ext cx="5943600" cy="4162425"/>
+                      <a:ext cx="5272405" cy="4226560"/>
                     </a:xfrm>
                     <a:prstGeom prst="rect">
                       <a:avLst/>
                     </a:prstGeom>
                     <a:noFill/>
-                    <a:ln w="9525">
+                    <a:ln>
                       <a:noFill/>
                     </a:ln>
                   </pic:spPr>
@@ -351,7 +323,6 @@
           <w:sz w:val="28"/>
           <w:szCs w:val="28"/>
           <w:u w:val="none"/>
-          <w:bdr w:val="none" w:color="auto" w:sz="0" w:space="0"/>
           <w:vertAlign w:val="baseline"/>
         </w:rPr>
         <w:drawing>
@@ -396,8 +367,6 @@
           </wp:inline>
         </w:drawing>
       </w:r>
-      <w:bookmarkStart w:id="0" w:name="_GoBack"/>
-      <w:bookmarkEnd w:id="0"/>
     </w:p>
     <w:sectPr>
       <w:pgSz w:w="11906" w:h="16838"/>
@@ -522,7 +491,7 @@
     <w:lsdException w:unhideWhenUsed="0" w:uiPriority="0" w:semiHidden="0" w:name="HTML Sample"/>
     <w:lsdException w:unhideWhenUsed="0" w:uiPriority="0" w:semiHidden="0" w:name="HTML Typewriter"/>
     <w:lsdException w:unhideWhenUsed="0" w:uiPriority="0" w:semiHidden="0" w:name="HTML Variable"/>
-    <w:lsdException w:unhideWhenUsed="0" w:uiPriority="0" w:name="Normal Table"/>
+    <w:lsdException w:qFormat="1" w:unhideWhenUsed="0" w:uiPriority="0" w:name="Normal Table"/>
     <w:lsdException w:unhideWhenUsed="0" w:uiPriority="0" w:semiHidden="0" w:name="annotation subject"/>
     <w:lsdException w:unhideWhenUsed="0" w:uiPriority="0" w:semiHidden="0" w:name="Table Simple 1"/>
     <w:lsdException w:unhideWhenUsed="0" w:uiPriority="0" w:semiHidden="0" w:name="Table Simple 2"/>
@@ -686,6 +655,7 @@
   <w:style w:type="table" w:default="1" w:styleId="4">
     <w:name w:val="Normal Table"/>
     <w:semiHidden/>
+    <w:qFormat/>
     <w:uiPriority w:val="0"/>
     <w:tblPr>
       <w:tblCellMar>
@@ -705,6 +675,7 @@
       <w:jc w:val="left"/>
     </w:pPr>
     <w:rPr>
+      <w:rFonts w:ascii="Times New Roman" w:hAnsi="Times New Roman" w:eastAsia="SimSun" w:cs="Times New Roman"/>
       <w:kern w:val="0"/>
       <w:sz w:val="24"/>
       <w:szCs w:val="24"/>

</xml_diff>

<commit_message>
Thiet ke Sequence Diagram
</commit_message>
<xml_diff>
--- a/My task/Activity Diagram.docx
+++ b/My task/Activity Diagram.docx
@@ -61,9 +61,9 @@
       <w:r>
         <w:drawing>
           <wp:inline distT="0" distB="0" distL="114300" distR="114300">
-            <wp:extent cx="5267960" cy="4026535"/>
-            <wp:effectExtent l="0" t="0" r="5080" b="12065"/>
-            <wp:docPr id="5" name="Picture 2"/>
+            <wp:extent cx="5269865" cy="4013835"/>
+            <wp:effectExtent l="0" t="0" r="3175" b="9525"/>
+            <wp:docPr id="6" name="Picture 6"/>
             <wp:cNvGraphicFramePr>
               <a:graphicFrameLocks xmlns:a="http://schemas.openxmlformats.org/drawingml/2006/main" noChangeAspect="1"/>
             </wp:cNvGraphicFramePr>
@@ -71,7 +71,7 @@
               <a:graphicData uri="http://schemas.openxmlformats.org/drawingml/2006/picture">
                 <pic:pic xmlns:pic="http://schemas.openxmlformats.org/drawingml/2006/picture">
                   <pic:nvPicPr>
-                    <pic:cNvPr id="5" name="Picture 2"/>
+                    <pic:cNvPr id="6" name="Picture 6"/>
                     <pic:cNvPicPr>
                       <a:picLocks noChangeAspect="1"/>
                     </pic:cNvPicPr>
@@ -85,7 +85,7 @@
                   <pic:spPr>
                     <a:xfrm>
                       <a:off x="0" y="0"/>
-                      <a:ext cx="5267960" cy="4026535"/>
+                      <a:ext cx="5269865" cy="4013835"/>
                     </a:xfrm>
                     <a:prstGeom prst="rect">
                       <a:avLst/>
@@ -138,9 +138,9 @@
       <w:r>
         <w:drawing>
           <wp:inline distT="0" distB="0" distL="114300" distR="114300">
-            <wp:extent cx="5272405" cy="3724910"/>
-            <wp:effectExtent l="0" t="0" r="635" b="8890"/>
-            <wp:docPr id="6" name="Picture 3"/>
+            <wp:extent cx="5273675" cy="3672840"/>
+            <wp:effectExtent l="0" t="0" r="14605" b="0"/>
+            <wp:docPr id="2" name="Picture 1"/>
             <wp:cNvGraphicFramePr>
               <a:graphicFrameLocks xmlns:a="http://schemas.openxmlformats.org/drawingml/2006/main" noChangeAspect="1"/>
             </wp:cNvGraphicFramePr>
@@ -148,7 +148,7 @@
               <a:graphicData uri="http://schemas.openxmlformats.org/drawingml/2006/picture">
                 <pic:pic xmlns:pic="http://schemas.openxmlformats.org/drawingml/2006/picture">
                   <pic:nvPicPr>
-                    <pic:cNvPr id="6" name="Picture 3"/>
+                    <pic:cNvPr id="2" name="Picture 1"/>
                     <pic:cNvPicPr>
                       <a:picLocks noChangeAspect="1"/>
                     </pic:cNvPicPr>
@@ -162,7 +162,7 @@
                   <pic:spPr>
                     <a:xfrm>
                       <a:off x="0" y="0"/>
-                      <a:ext cx="5272405" cy="3724910"/>
+                      <a:ext cx="5273675" cy="3672840"/>
                     </a:xfrm>
                     <a:prstGeom prst="rect">
                       <a:avLst/>
@@ -178,8 +178,6 @@
           </wp:inline>
         </w:drawing>
       </w:r>
-      <w:bookmarkStart w:id="0" w:name="_GoBack"/>
-      <w:bookmarkEnd w:id="0"/>
     </w:p>
     <w:p/>
     <w:p>
@@ -241,9 +239,9 @@
       <w:r>
         <w:drawing>
           <wp:inline distT="0" distB="0" distL="114300" distR="114300">
-            <wp:extent cx="5272405" cy="4226560"/>
-            <wp:effectExtent l="0" t="0" r="635" b="10160"/>
-            <wp:docPr id="4" name="Picture 1"/>
+            <wp:extent cx="5268595" cy="4230370"/>
+            <wp:effectExtent l="0" t="0" r="4445" b="6350"/>
+            <wp:docPr id="5" name="Picture 5"/>
             <wp:cNvGraphicFramePr>
               <a:graphicFrameLocks xmlns:a="http://schemas.openxmlformats.org/drawingml/2006/main" noChangeAspect="1"/>
             </wp:cNvGraphicFramePr>
@@ -251,7 +249,7 @@
               <a:graphicData uri="http://schemas.openxmlformats.org/drawingml/2006/picture">
                 <pic:pic xmlns:pic="http://schemas.openxmlformats.org/drawingml/2006/picture">
                   <pic:nvPicPr>
-                    <pic:cNvPr id="4" name="Picture 1"/>
+                    <pic:cNvPr id="5" name="Picture 5"/>
                     <pic:cNvPicPr>
                       <a:picLocks noChangeAspect="1"/>
                     </pic:cNvPicPr>
@@ -265,7 +263,7 @@
                   <pic:spPr>
                     <a:xfrm>
                       <a:off x="0" y="0"/>
-                      <a:ext cx="5272405" cy="4226560"/>
+                      <a:ext cx="5268595" cy="4230370"/>
                     </a:xfrm>
                     <a:prstGeom prst="rect">
                       <a:avLst/>
@@ -316,20 +314,11 @@
         <w:spacing w:before="0" w:beforeAutospacing="0" w:after="160" w:afterAutospacing="0" w:line="16" w:lineRule="atLeast"/>
       </w:pPr>
       <w:r>
-        <w:rPr>
-          <w:rFonts w:hint="default" w:ascii="Arial" w:hAnsi="Arial" w:cs="Arial"/>
-          <w:i w:val="0"/>
-          <w:color w:val="000000"/>
-          <w:sz w:val="28"/>
-          <w:szCs w:val="28"/>
-          <w:u w:val="none"/>
-          <w:vertAlign w:val="baseline"/>
-        </w:rPr>
         <w:drawing>
           <wp:inline distT="0" distB="0" distL="114300" distR="114300">
-            <wp:extent cx="5943600" cy="4048125"/>
-            <wp:effectExtent l="0" t="0" r="0" b="5715"/>
-            <wp:docPr id="3" name="Picture 4" descr="IMG_257"/>
+            <wp:extent cx="5269865" cy="3653790"/>
+            <wp:effectExtent l="0" t="0" r="3175" b="3810"/>
+            <wp:docPr id="1" name="Picture 1"/>
             <wp:cNvGraphicFramePr>
               <a:graphicFrameLocks xmlns:a="http://schemas.openxmlformats.org/drawingml/2006/main" noChangeAspect="1"/>
             </wp:cNvGraphicFramePr>
@@ -337,7 +326,7 @@
               <a:graphicData uri="http://schemas.openxmlformats.org/drawingml/2006/picture">
                 <pic:pic xmlns:pic="http://schemas.openxmlformats.org/drawingml/2006/picture">
                   <pic:nvPicPr>
-                    <pic:cNvPr id="3" name="Picture 4" descr="IMG_257"/>
+                    <pic:cNvPr id="1" name="Picture 1"/>
                     <pic:cNvPicPr>
                       <a:picLocks noChangeAspect="1"/>
                     </pic:cNvPicPr>
@@ -351,13 +340,99 @@
                   <pic:spPr>
                     <a:xfrm>
                       <a:off x="0" y="0"/>
-                      <a:ext cx="5943600" cy="4048125"/>
+                      <a:ext cx="5269865" cy="3653790"/>
                     </a:xfrm>
                     <a:prstGeom prst="rect">
                       <a:avLst/>
                     </a:prstGeom>
                     <a:noFill/>
-                    <a:ln w="9525">
+                    <a:ln>
+                      <a:noFill/>
+                    </a:ln>
+                  </pic:spPr>
+                </pic:pic>
+              </a:graphicData>
+            </a:graphic>
+          </wp:inline>
+        </w:drawing>
+      </w:r>
+    </w:p>
+    <w:p>
+      <w:pPr>
+        <w:pStyle w:val="2"/>
+        <w:keepNext w:val="0"/>
+        <w:keepLines w:val="0"/>
+        <w:widowControl/>
+        <w:suppressLineNumbers w:val="0"/>
+        <w:bidi w:val="0"/>
+        <w:spacing w:before="0" w:beforeAutospacing="0" w:after="160" w:afterAutospacing="0" w:line="16" w:lineRule="atLeast"/>
+        <w:rPr>
+          <w:rFonts w:hint="default" w:ascii="Arial" w:hAnsi="Arial" w:cs="Arial"/>
+          <w:sz w:val="28"/>
+          <w:szCs w:val="28"/>
+          <w:lang w:val="en-US"/>
+        </w:rPr>
+      </w:pPr>
+      <w:bookmarkStart w:id="0" w:name="_GoBack"/>
+      <w:r>
+        <w:rPr>
+          <w:rFonts w:hint="default" w:ascii="Arial" w:hAnsi="Arial" w:cs="Arial"/>
+          <w:sz w:val="28"/>
+          <w:szCs w:val="28"/>
+          <w:lang w:val="en-US"/>
+        </w:rPr>
+        <w:t>15.3. Xem chi tiết hóa đơn</w:t>
+      </w:r>
+    </w:p>
+    <w:bookmarkEnd w:id="0"/>
+    <w:p>
+      <w:pPr>
+        <w:pStyle w:val="2"/>
+        <w:keepNext w:val="0"/>
+        <w:keepLines w:val="0"/>
+        <w:widowControl/>
+        <w:suppressLineNumbers w:val="0"/>
+        <w:bidi w:val="0"/>
+        <w:spacing w:before="0" w:beforeAutospacing="0" w:after="160" w:afterAutospacing="0" w:line="16" w:lineRule="atLeast"/>
+        <w:rPr>
+          <w:rFonts w:hint="default"/>
+          <w:lang w:val="en-US"/>
+        </w:rPr>
+      </w:pPr>
+      <w:r>
+        <w:drawing>
+          <wp:inline distT="0" distB="0" distL="114300" distR="114300">
+            <wp:extent cx="5347335" cy="3522345"/>
+            <wp:effectExtent l="0" t="0" r="1905" b="13335"/>
+            <wp:docPr id="3" name="Picture 1"/>
+            <wp:cNvGraphicFramePr>
+              <a:graphicFrameLocks xmlns:a="http://schemas.openxmlformats.org/drawingml/2006/main" noChangeAspect="1"/>
+            </wp:cNvGraphicFramePr>
+            <a:graphic xmlns:a="http://schemas.openxmlformats.org/drawingml/2006/main">
+              <a:graphicData uri="http://schemas.openxmlformats.org/drawingml/2006/picture">
+                <pic:pic xmlns:pic="http://schemas.openxmlformats.org/drawingml/2006/picture">
+                  <pic:nvPicPr>
+                    <pic:cNvPr id="3" name="Picture 1"/>
+                    <pic:cNvPicPr>
+                      <a:picLocks noChangeAspect="1"/>
+                    </pic:cNvPicPr>
+                  </pic:nvPicPr>
+                  <pic:blipFill>
+                    <a:blip r:embed="rId8"/>
+                    <a:stretch>
+                      <a:fillRect/>
+                    </a:stretch>
+                  </pic:blipFill>
+                  <pic:spPr>
+                    <a:xfrm>
+                      <a:off x="0" y="0"/>
+                      <a:ext cx="5347335" cy="3522345"/>
+                    </a:xfrm>
+                    <a:prstGeom prst="rect">
+                      <a:avLst/>
+                    </a:prstGeom>
+                    <a:noFill/>
+                    <a:ln>
                       <a:noFill/>
                     </a:ln>
                   </pic:spPr>
@@ -480,7 +555,7 @@
     <w:lsdException w:unhideWhenUsed="0" w:uiPriority="0" w:semiHidden="0" w:name="Document Map"/>
     <w:lsdException w:unhideWhenUsed="0" w:uiPriority="0" w:semiHidden="0" w:name="Plain Text"/>
     <w:lsdException w:unhideWhenUsed="0" w:uiPriority="0" w:semiHidden="0" w:name="E-mail Signature"/>
-    <w:lsdException w:unhideWhenUsed="0" w:uiPriority="0" w:semiHidden="0" w:name="Normal (Web)"/>
+    <w:lsdException w:qFormat="1" w:unhideWhenUsed="0" w:uiPriority="0" w:semiHidden="0" w:name="Normal (Web)"/>
     <w:lsdException w:unhideWhenUsed="0" w:uiPriority="0" w:semiHidden="0" w:name="HTML Acronym"/>
     <w:lsdException w:unhideWhenUsed="0" w:uiPriority="0" w:semiHidden="0" w:name="HTML Address"/>
     <w:lsdException w:unhideWhenUsed="0" w:uiPriority="0" w:semiHidden="0" w:name="HTML Cite"/>
@@ -668,6 +743,7 @@
   </w:style>
   <w:style w:type="paragraph" w:styleId="2">
     <w:name w:val="Normal (Web)"/>
+    <w:qFormat/>
     <w:uiPriority w:val="0"/>
     <w:pPr>
       <w:spacing w:before="0" w:beforeAutospacing="1" w:after="0" w:afterAutospacing="1"/>

</xml_diff>

<commit_message>
chỉnh sửa và hoàn thành phần công việc
</commit_message>
<xml_diff>
--- a/My task/Activity Diagram.docx
+++ b/My task/Activity Diagram.docx
@@ -6,87 +6,36 @@
       <w:pPr>
         <w:pStyle w:val="ThngthngWeb"/>
         <w:spacing w:before="0" w:beforeAutospacing="0" w:after="160" w:afterAutospacing="0"/>
+        <w:jc w:val="center"/>
+        <w:rPr>
+          <w:b/>
+          <w:bCs/>
+          <w:color w:val="000000"/>
+          <w:sz w:val="32"/>
+          <w:szCs w:val="32"/>
+        </w:rPr>
       </w:pPr>
       <w:r>
         <w:rPr>
-          <w:rFonts w:ascii="Arial" w:hAnsi="Arial" w:cs="Arial"/>
-          <w:color w:val="000000"/>
-          <w:sz w:val="30"/>
-          <w:szCs w:val="30"/>
-        </w:rPr>
-        <w:t xml:space="preserve">4. </w:t>
-      </w:r>
-      <w:proofErr w:type="spellStart"/>
-      <w:r>
-        <w:rPr>
-          <w:rFonts w:ascii="Arial" w:hAnsi="Arial" w:cs="Arial"/>
-          <w:color w:val="000000"/>
-          <w:sz w:val="30"/>
-          <w:szCs w:val="30"/>
-        </w:rPr>
-        <w:t>Quản</w:t>
-      </w:r>
-      <w:proofErr w:type="spellEnd"/>
-      <w:r>
-        <w:rPr>
-          <w:rFonts w:ascii="Arial" w:hAnsi="Arial" w:cs="Arial"/>
-          <w:color w:val="000000"/>
-          <w:sz w:val="30"/>
-          <w:szCs w:val="30"/>
-        </w:rPr>
-        <w:t xml:space="preserve"> </w:t>
-      </w:r>
-      <w:proofErr w:type="spellStart"/>
-      <w:r>
-        <w:rPr>
-          <w:rFonts w:ascii="Arial" w:hAnsi="Arial" w:cs="Arial"/>
-          <w:color w:val="000000"/>
-          <w:sz w:val="30"/>
-          <w:szCs w:val="30"/>
-        </w:rPr>
-        <w:t>lý</w:t>
-      </w:r>
-      <w:proofErr w:type="spellEnd"/>
-      <w:r>
-        <w:rPr>
-          <w:rFonts w:ascii="Arial" w:hAnsi="Arial" w:cs="Arial"/>
-          <w:color w:val="000000"/>
-          <w:sz w:val="30"/>
-          <w:szCs w:val="30"/>
-        </w:rPr>
-        <w:t xml:space="preserve"> </w:t>
-      </w:r>
-      <w:proofErr w:type="spellStart"/>
-      <w:r>
-        <w:rPr>
-          <w:rFonts w:ascii="Arial" w:hAnsi="Arial" w:cs="Arial"/>
-          <w:color w:val="000000"/>
-          <w:sz w:val="30"/>
-          <w:szCs w:val="30"/>
-        </w:rPr>
-        <w:t>chức</w:t>
-      </w:r>
-      <w:proofErr w:type="spellEnd"/>
-      <w:r>
-        <w:rPr>
-          <w:rFonts w:ascii="Arial" w:hAnsi="Arial" w:cs="Arial"/>
-          <w:color w:val="000000"/>
-          <w:sz w:val="30"/>
-          <w:szCs w:val="30"/>
-        </w:rPr>
-        <w:t xml:space="preserve"> </w:t>
-      </w:r>
-      <w:proofErr w:type="spellStart"/>
-      <w:r>
-        <w:rPr>
-          <w:rFonts w:ascii="Arial" w:hAnsi="Arial" w:cs="Arial"/>
-          <w:color w:val="000000"/>
-          <w:sz w:val="30"/>
-          <w:szCs w:val="30"/>
-        </w:rPr>
-        <w:t>vụ</w:t>
-      </w:r>
-      <w:proofErr w:type="spellEnd"/>
+          <w:b/>
+          <w:bCs/>
+          <w:color w:val="000000"/>
+          <w:sz w:val="32"/>
+          <w:szCs w:val="32"/>
+        </w:rPr>
+        <w:t>Activity diagram</w:t>
+      </w:r>
+    </w:p>
+    <w:p>
+      <w:pPr>
+        <w:pStyle w:val="ThngthngWeb"/>
+        <w:spacing w:before="0" w:beforeAutospacing="0" w:after="160" w:afterAutospacing="0"/>
+        <w:rPr>
+          <w:color w:val="000000"/>
+          <w:sz w:val="30"/>
+          <w:szCs w:val="30"/>
+        </w:rPr>
+      </w:pPr>
     </w:p>
     <w:p>
       <w:pPr>
@@ -95,37 +44,51 @@
       </w:pPr>
       <w:r>
         <w:rPr>
-          <w:rFonts w:ascii="Arial" w:hAnsi="Arial" w:cs="Arial"/>
-          <w:color w:val="000000"/>
-          <w:sz w:val="30"/>
-          <w:szCs w:val="30"/>
-        </w:rPr>
-        <w:t xml:space="preserve">4.1 </w:t>
-      </w:r>
-      <w:proofErr w:type="spellStart"/>
-      <w:r>
-        <w:rPr>
-          <w:rFonts w:ascii="Arial" w:hAnsi="Arial" w:cs="Arial"/>
-          <w:color w:val="000000"/>
-          <w:sz w:val="30"/>
-          <w:szCs w:val="30"/>
-        </w:rPr>
-        <w:t>Thêm</w:t>
-      </w:r>
-      <w:proofErr w:type="spellEnd"/>
-      <w:r>
-        <w:rPr>
-          <w:rFonts w:ascii="Arial" w:hAnsi="Arial" w:cs="Arial"/>
-          <w:color w:val="000000"/>
-          <w:sz w:val="30"/>
-          <w:szCs w:val="30"/>
-        </w:rPr>
-        <w:t xml:space="preserve"> </w:t>
-      </w:r>
-      <w:proofErr w:type="spellStart"/>
-      <w:r>
-        <w:rPr>
-          <w:rFonts w:ascii="Arial" w:hAnsi="Arial" w:cs="Arial"/>
+          <w:color w:val="000000"/>
+          <w:sz w:val="30"/>
+          <w:szCs w:val="30"/>
+        </w:rPr>
+        <w:t xml:space="preserve">4. </w:t>
+      </w:r>
+      <w:proofErr w:type="spellStart"/>
+      <w:r>
+        <w:rPr>
+          <w:color w:val="000000"/>
+          <w:sz w:val="30"/>
+          <w:szCs w:val="30"/>
+        </w:rPr>
+        <w:t>Quản</w:t>
+      </w:r>
+      <w:proofErr w:type="spellEnd"/>
+      <w:r>
+        <w:rPr>
+          <w:color w:val="000000"/>
+          <w:sz w:val="30"/>
+          <w:szCs w:val="30"/>
+        </w:rPr>
+        <w:t xml:space="preserve"> </w:t>
+      </w:r>
+      <w:proofErr w:type="spellStart"/>
+      <w:r>
+        <w:rPr>
+          <w:color w:val="000000"/>
+          <w:sz w:val="30"/>
+          <w:szCs w:val="30"/>
+        </w:rPr>
+        <w:t>lý</w:t>
+      </w:r>
+      <w:proofErr w:type="spellEnd"/>
+      <w:r>
+        <w:rPr>
+          <w:color w:val="000000"/>
+          <w:sz w:val="30"/>
+          <w:szCs w:val="30"/>
+        </w:rPr>
+        <w:t xml:space="preserve"> </w:t>
+      </w:r>
+      <w:proofErr w:type="spellStart"/>
+      <w:r>
+        <w:rPr>
           <w:color w:val="000000"/>
           <w:sz w:val="30"/>
           <w:szCs w:val="30"/>
@@ -135,17 +98,15 @@
       <w:proofErr w:type="spellEnd"/>
       <w:r>
         <w:rPr>
-          <w:rFonts w:ascii="Arial" w:hAnsi="Arial" w:cs="Arial"/>
-          <w:color w:val="000000"/>
-          <w:sz w:val="30"/>
-          <w:szCs w:val="30"/>
-        </w:rPr>
-        <w:t xml:space="preserve"> </w:t>
-      </w:r>
-      <w:proofErr w:type="spellStart"/>
-      <w:r>
-        <w:rPr>
-          <w:rFonts w:ascii="Arial" w:hAnsi="Arial" w:cs="Arial"/>
+          <w:color w:val="000000"/>
+          <w:sz w:val="30"/>
+          <w:szCs w:val="30"/>
+        </w:rPr>
+        <w:t xml:space="preserve"> </w:t>
+      </w:r>
+      <w:proofErr w:type="spellStart"/>
+      <w:r>
+        <w:rPr>
           <w:color w:val="000000"/>
           <w:sz w:val="30"/>
           <w:szCs w:val="30"/>
@@ -153,15 +114,6 @@
         <w:t>vụ</w:t>
       </w:r>
       <w:proofErr w:type="spellEnd"/>
-      <w:r>
-        <w:rPr>
-          <w:rFonts w:ascii="Arial" w:hAnsi="Arial" w:cs="Arial"/>
-          <w:color w:val="000000"/>
-          <w:sz w:val="30"/>
-          <w:szCs w:val="30"/>
-        </w:rPr>
-        <w:t> </w:t>
-      </w:r>
     </w:p>
     <w:p>
       <w:pPr>
@@ -170,7 +122,74 @@
       </w:pPr>
       <w:r>
         <w:rPr>
-          <w:rFonts w:ascii="Arial" w:hAnsi="Arial" w:cs="Arial"/>
+          <w:color w:val="000000"/>
+          <w:sz w:val="30"/>
+          <w:szCs w:val="30"/>
+        </w:rPr>
+        <w:t xml:space="preserve">4.1 </w:t>
+      </w:r>
+      <w:proofErr w:type="spellStart"/>
+      <w:r>
+        <w:rPr>
+          <w:color w:val="000000"/>
+          <w:sz w:val="30"/>
+          <w:szCs w:val="30"/>
+        </w:rPr>
+        <w:t>Thêm</w:t>
+      </w:r>
+      <w:proofErr w:type="spellEnd"/>
+      <w:r>
+        <w:rPr>
+          <w:color w:val="000000"/>
+          <w:sz w:val="30"/>
+          <w:szCs w:val="30"/>
+        </w:rPr>
+        <w:t xml:space="preserve"> </w:t>
+      </w:r>
+      <w:proofErr w:type="spellStart"/>
+      <w:r>
+        <w:rPr>
+          <w:color w:val="000000"/>
+          <w:sz w:val="30"/>
+          <w:szCs w:val="30"/>
+        </w:rPr>
+        <w:t>chức</w:t>
+      </w:r>
+      <w:proofErr w:type="spellEnd"/>
+      <w:r>
+        <w:rPr>
+          <w:color w:val="000000"/>
+          <w:sz w:val="30"/>
+          <w:szCs w:val="30"/>
+        </w:rPr>
+        <w:t xml:space="preserve"> </w:t>
+      </w:r>
+      <w:proofErr w:type="spellStart"/>
+      <w:r>
+        <w:rPr>
+          <w:color w:val="000000"/>
+          <w:sz w:val="30"/>
+          <w:szCs w:val="30"/>
+        </w:rPr>
+        <w:t>vụ</w:t>
+      </w:r>
+      <w:proofErr w:type="spellEnd"/>
+      <w:r>
+        <w:rPr>
+          <w:color w:val="000000"/>
+          <w:sz w:val="30"/>
+          <w:szCs w:val="30"/>
+        </w:rPr>
+        <w:t> </w:t>
+      </w:r>
+    </w:p>
+    <w:p>
+      <w:pPr>
+        <w:pStyle w:val="ThngthngWeb"/>
+        <w:spacing w:before="0" w:beforeAutospacing="0" w:after="160" w:afterAutospacing="0"/>
+      </w:pPr>
+      <w:r>
+        <w:rPr>
           <w:noProof/>
           <w:color w:val="000000"/>
           <w:sz w:val="30"/>
@@ -234,7 +253,6 @@
       </w:pPr>
       <w:r>
         <w:rPr>
-          <w:rFonts w:ascii="Arial" w:hAnsi="Arial" w:cs="Arial"/>
           <w:color w:val="000000"/>
           <w:sz w:val="30"/>
           <w:szCs w:val="30"/>
@@ -244,7 +262,6 @@
       <w:proofErr w:type="spellStart"/>
       <w:r>
         <w:rPr>
-          <w:rFonts w:ascii="Arial" w:hAnsi="Arial" w:cs="Arial"/>
           <w:color w:val="000000"/>
           <w:sz w:val="30"/>
           <w:szCs w:val="30"/>
@@ -254,17 +271,15 @@
       <w:proofErr w:type="spellEnd"/>
       <w:r>
         <w:rPr>
-          <w:rFonts w:ascii="Arial" w:hAnsi="Arial" w:cs="Arial"/>
-          <w:color w:val="000000"/>
-          <w:sz w:val="30"/>
-          <w:szCs w:val="30"/>
-        </w:rPr>
-        <w:t xml:space="preserve"> </w:t>
-      </w:r>
-      <w:proofErr w:type="spellStart"/>
-      <w:r>
-        <w:rPr>
-          <w:rFonts w:ascii="Arial" w:hAnsi="Arial" w:cs="Arial"/>
+          <w:color w:val="000000"/>
+          <w:sz w:val="30"/>
+          <w:szCs w:val="30"/>
+        </w:rPr>
+        <w:t xml:space="preserve"> </w:t>
+      </w:r>
+      <w:proofErr w:type="spellStart"/>
+      <w:r>
+        <w:rPr>
           <w:color w:val="000000"/>
           <w:sz w:val="30"/>
           <w:szCs w:val="30"/>
@@ -274,17 +289,15 @@
       <w:proofErr w:type="spellEnd"/>
       <w:r>
         <w:rPr>
-          <w:rFonts w:ascii="Arial" w:hAnsi="Arial" w:cs="Arial"/>
-          <w:color w:val="000000"/>
-          <w:sz w:val="30"/>
-          <w:szCs w:val="30"/>
-        </w:rPr>
-        <w:t xml:space="preserve"> </w:t>
-      </w:r>
-      <w:proofErr w:type="spellStart"/>
-      <w:r>
-        <w:rPr>
-          <w:rFonts w:ascii="Arial" w:hAnsi="Arial" w:cs="Arial"/>
+          <w:color w:val="000000"/>
+          <w:sz w:val="30"/>
+          <w:szCs w:val="30"/>
+        </w:rPr>
+        <w:t xml:space="preserve"> </w:t>
+      </w:r>
+      <w:proofErr w:type="spellStart"/>
+      <w:r>
+        <w:rPr>
           <w:color w:val="000000"/>
           <w:sz w:val="30"/>
           <w:szCs w:val="30"/>
@@ -300,7 +313,6 @@
       </w:pPr>
       <w:r>
         <w:rPr>
-          <w:rFonts w:ascii="Arial" w:hAnsi="Arial" w:cs="Arial"/>
           <w:noProof/>
           <w:color w:val="000000"/>
           <w:sz w:val="30"/>
@@ -365,7 +377,6 @@
       </w:pPr>
       <w:r>
         <w:rPr>
-          <w:rFonts w:ascii="Arial" w:hAnsi="Arial" w:cs="Arial"/>
           <w:color w:val="000000"/>
           <w:sz w:val="30"/>
           <w:szCs w:val="30"/>
@@ -375,7 +386,6 @@
       <w:proofErr w:type="spellStart"/>
       <w:r>
         <w:rPr>
-          <w:rFonts w:ascii="Arial" w:hAnsi="Arial" w:cs="Arial"/>
           <w:color w:val="000000"/>
           <w:sz w:val="30"/>
           <w:szCs w:val="30"/>
@@ -385,17 +395,15 @@
       <w:proofErr w:type="spellEnd"/>
       <w:r>
         <w:rPr>
-          <w:rFonts w:ascii="Arial" w:hAnsi="Arial" w:cs="Arial"/>
-          <w:color w:val="000000"/>
-          <w:sz w:val="30"/>
-          <w:szCs w:val="30"/>
-        </w:rPr>
-        <w:t xml:space="preserve"> </w:t>
-      </w:r>
-      <w:proofErr w:type="spellStart"/>
-      <w:r>
-        <w:rPr>
-          <w:rFonts w:ascii="Arial" w:hAnsi="Arial" w:cs="Arial"/>
+          <w:color w:val="000000"/>
+          <w:sz w:val="30"/>
+          <w:szCs w:val="30"/>
+        </w:rPr>
+        <w:t xml:space="preserve"> </w:t>
+      </w:r>
+      <w:proofErr w:type="spellStart"/>
+      <w:r>
+        <w:rPr>
           <w:color w:val="000000"/>
           <w:sz w:val="30"/>
           <w:szCs w:val="30"/>
@@ -405,17 +413,15 @@
       <w:proofErr w:type="spellEnd"/>
       <w:r>
         <w:rPr>
-          <w:rFonts w:ascii="Arial" w:hAnsi="Arial" w:cs="Arial"/>
-          <w:color w:val="000000"/>
-          <w:sz w:val="30"/>
-          <w:szCs w:val="30"/>
-        </w:rPr>
-        <w:t xml:space="preserve"> </w:t>
-      </w:r>
-      <w:proofErr w:type="spellStart"/>
-      <w:r>
-        <w:rPr>
-          <w:rFonts w:ascii="Arial" w:hAnsi="Arial" w:cs="Arial"/>
+          <w:color w:val="000000"/>
+          <w:sz w:val="30"/>
+          <w:szCs w:val="30"/>
+        </w:rPr>
+        <w:t xml:space="preserve"> </w:t>
+      </w:r>
+      <w:proofErr w:type="spellStart"/>
+      <w:r>
+        <w:rPr>
           <w:color w:val="000000"/>
           <w:sz w:val="30"/>
           <w:szCs w:val="30"/>
@@ -431,7 +437,6 @@
       </w:pPr>
       <w:r>
         <w:rPr>
-          <w:rFonts w:ascii="Arial" w:hAnsi="Arial" w:cs="Arial"/>
           <w:noProof/>
           <w:color w:val="000000"/>
           <w:sz w:val="30"/>
@@ -496,7 +501,6 @@
       </w:pPr>
       <w:r>
         <w:rPr>
-          <w:rFonts w:ascii="Arial" w:hAnsi="Arial" w:cs="Arial"/>
           <w:color w:val="000000"/>
           <w:sz w:val="30"/>
           <w:szCs w:val="30"/>
@@ -506,7 +510,6 @@
       <w:proofErr w:type="spellStart"/>
       <w:r>
         <w:rPr>
-          <w:rFonts w:ascii="Arial" w:hAnsi="Arial" w:cs="Arial"/>
           <w:color w:val="000000"/>
           <w:sz w:val="30"/>
           <w:szCs w:val="30"/>
@@ -516,17 +519,15 @@
       <w:proofErr w:type="spellEnd"/>
       <w:r>
         <w:rPr>
-          <w:rFonts w:ascii="Arial" w:hAnsi="Arial" w:cs="Arial"/>
-          <w:color w:val="000000"/>
-          <w:sz w:val="30"/>
-          <w:szCs w:val="30"/>
-        </w:rPr>
-        <w:t xml:space="preserve"> </w:t>
-      </w:r>
-      <w:proofErr w:type="spellStart"/>
-      <w:r>
-        <w:rPr>
-          <w:rFonts w:ascii="Arial" w:hAnsi="Arial" w:cs="Arial"/>
+          <w:color w:val="000000"/>
+          <w:sz w:val="30"/>
+          <w:szCs w:val="30"/>
+        </w:rPr>
+        <w:t xml:space="preserve"> </w:t>
+      </w:r>
+      <w:proofErr w:type="spellStart"/>
+      <w:r>
+        <w:rPr>
           <w:color w:val="000000"/>
           <w:sz w:val="30"/>
           <w:szCs w:val="30"/>
@@ -536,17 +537,15 @@
       <w:proofErr w:type="spellEnd"/>
       <w:r>
         <w:rPr>
-          <w:rFonts w:ascii="Arial" w:hAnsi="Arial" w:cs="Arial"/>
-          <w:color w:val="000000"/>
-          <w:sz w:val="30"/>
-          <w:szCs w:val="30"/>
-        </w:rPr>
-        <w:t xml:space="preserve"> </w:t>
-      </w:r>
-      <w:proofErr w:type="spellStart"/>
-      <w:r>
-        <w:rPr>
-          <w:rFonts w:ascii="Arial" w:hAnsi="Arial" w:cs="Arial"/>
+          <w:color w:val="000000"/>
+          <w:sz w:val="30"/>
+          <w:szCs w:val="30"/>
+        </w:rPr>
+        <w:t xml:space="preserve"> </w:t>
+      </w:r>
+      <w:proofErr w:type="spellStart"/>
+      <w:r>
+        <w:rPr>
           <w:color w:val="000000"/>
           <w:sz w:val="30"/>
           <w:szCs w:val="30"/>
@@ -556,17 +555,15 @@
       <w:proofErr w:type="spellEnd"/>
       <w:r>
         <w:rPr>
-          <w:rFonts w:ascii="Arial" w:hAnsi="Arial" w:cs="Arial"/>
-          <w:color w:val="000000"/>
-          <w:sz w:val="30"/>
-          <w:szCs w:val="30"/>
-        </w:rPr>
-        <w:t xml:space="preserve"> </w:t>
-      </w:r>
-      <w:proofErr w:type="spellStart"/>
-      <w:r>
-        <w:rPr>
-          <w:rFonts w:ascii="Arial" w:hAnsi="Arial" w:cs="Arial"/>
+          <w:color w:val="000000"/>
+          <w:sz w:val="30"/>
+          <w:szCs w:val="30"/>
+        </w:rPr>
+        <w:t xml:space="preserve"> </w:t>
+      </w:r>
+      <w:proofErr w:type="spellStart"/>
+      <w:r>
+        <w:rPr>
           <w:color w:val="000000"/>
           <w:sz w:val="30"/>
           <w:szCs w:val="30"/>
@@ -582,7 +579,6 @@
       </w:pPr>
       <w:r>
         <w:rPr>
-          <w:rFonts w:ascii="Arial" w:hAnsi="Arial" w:cs="Arial"/>
           <w:color w:val="000000"/>
           <w:sz w:val="30"/>
           <w:szCs w:val="30"/>
@@ -592,7 +588,6 @@
       <w:proofErr w:type="spellStart"/>
       <w:r>
         <w:rPr>
-          <w:rFonts w:ascii="Arial" w:hAnsi="Arial" w:cs="Arial"/>
           <w:color w:val="000000"/>
           <w:sz w:val="30"/>
           <w:szCs w:val="30"/>
@@ -602,17 +597,15 @@
       <w:proofErr w:type="spellEnd"/>
       <w:r>
         <w:rPr>
-          <w:rFonts w:ascii="Arial" w:hAnsi="Arial" w:cs="Arial"/>
-          <w:color w:val="000000"/>
-          <w:sz w:val="30"/>
-          <w:szCs w:val="30"/>
-        </w:rPr>
-        <w:t xml:space="preserve"> </w:t>
-      </w:r>
-      <w:proofErr w:type="spellStart"/>
-      <w:r>
-        <w:rPr>
-          <w:rFonts w:ascii="Arial" w:hAnsi="Arial" w:cs="Arial"/>
+          <w:color w:val="000000"/>
+          <w:sz w:val="30"/>
+          <w:szCs w:val="30"/>
+        </w:rPr>
+        <w:t xml:space="preserve"> </w:t>
+      </w:r>
+      <w:proofErr w:type="spellStart"/>
+      <w:r>
+        <w:rPr>
           <w:color w:val="000000"/>
           <w:sz w:val="30"/>
           <w:szCs w:val="30"/>
@@ -622,17 +615,15 @@
       <w:proofErr w:type="spellEnd"/>
       <w:r>
         <w:rPr>
-          <w:rFonts w:ascii="Arial" w:hAnsi="Arial" w:cs="Arial"/>
-          <w:color w:val="000000"/>
-          <w:sz w:val="30"/>
-          <w:szCs w:val="30"/>
-        </w:rPr>
-        <w:t xml:space="preserve"> </w:t>
-      </w:r>
-      <w:proofErr w:type="spellStart"/>
-      <w:r>
-        <w:rPr>
-          <w:rFonts w:ascii="Arial" w:hAnsi="Arial" w:cs="Arial"/>
+          <w:color w:val="000000"/>
+          <w:sz w:val="30"/>
+          <w:szCs w:val="30"/>
+        </w:rPr>
+        <w:t xml:space="preserve"> </w:t>
+      </w:r>
+      <w:proofErr w:type="spellStart"/>
+      <w:r>
+        <w:rPr>
           <w:color w:val="000000"/>
           <w:sz w:val="30"/>
           <w:szCs w:val="30"/>
@@ -648,7 +639,6 @@
       </w:pPr>
       <w:r>
         <w:rPr>
-          <w:rFonts w:ascii="Arial" w:hAnsi="Arial" w:cs="Arial"/>
           <w:noProof/>
           <w:color w:val="000000"/>
           <w:sz w:val="30"/>
@@ -713,7 +703,6 @@
       </w:pPr>
       <w:r>
         <w:rPr>
-          <w:rFonts w:ascii="Arial" w:hAnsi="Arial" w:cs="Arial"/>
           <w:color w:val="000000"/>
           <w:sz w:val="30"/>
           <w:szCs w:val="30"/>
@@ -723,7 +712,6 @@
       <w:proofErr w:type="spellStart"/>
       <w:r>
         <w:rPr>
-          <w:rFonts w:ascii="Arial" w:hAnsi="Arial" w:cs="Arial"/>
           <w:color w:val="000000"/>
           <w:sz w:val="30"/>
           <w:szCs w:val="30"/>
@@ -733,17 +721,15 @@
       <w:proofErr w:type="spellEnd"/>
       <w:r>
         <w:rPr>
-          <w:rFonts w:ascii="Arial" w:hAnsi="Arial" w:cs="Arial"/>
-          <w:color w:val="000000"/>
-          <w:sz w:val="30"/>
-          <w:szCs w:val="30"/>
-        </w:rPr>
-        <w:t xml:space="preserve"> </w:t>
-      </w:r>
-      <w:proofErr w:type="spellStart"/>
-      <w:r>
-        <w:rPr>
-          <w:rFonts w:ascii="Arial" w:hAnsi="Arial" w:cs="Arial"/>
+          <w:color w:val="000000"/>
+          <w:sz w:val="30"/>
+          <w:szCs w:val="30"/>
+        </w:rPr>
+        <w:t xml:space="preserve"> </w:t>
+      </w:r>
+      <w:proofErr w:type="spellStart"/>
+      <w:r>
+        <w:rPr>
           <w:color w:val="000000"/>
           <w:sz w:val="30"/>
           <w:szCs w:val="30"/>
@@ -753,17 +739,15 @@
       <w:proofErr w:type="spellEnd"/>
       <w:r>
         <w:rPr>
-          <w:rFonts w:ascii="Arial" w:hAnsi="Arial" w:cs="Arial"/>
-          <w:color w:val="000000"/>
-          <w:sz w:val="30"/>
-          <w:szCs w:val="30"/>
-        </w:rPr>
-        <w:t xml:space="preserve"> </w:t>
-      </w:r>
-      <w:proofErr w:type="spellStart"/>
-      <w:r>
-        <w:rPr>
-          <w:rFonts w:ascii="Arial" w:hAnsi="Arial" w:cs="Arial"/>
+          <w:color w:val="000000"/>
+          <w:sz w:val="30"/>
+          <w:szCs w:val="30"/>
+        </w:rPr>
+        <w:t xml:space="preserve"> </w:t>
+      </w:r>
+      <w:proofErr w:type="spellStart"/>
+      <w:r>
+        <w:rPr>
           <w:color w:val="000000"/>
           <w:sz w:val="30"/>
           <w:szCs w:val="30"/>
@@ -779,7 +763,6 @@
       </w:pPr>
       <w:r>
         <w:rPr>
-          <w:rFonts w:ascii="Arial" w:hAnsi="Arial" w:cs="Arial"/>
           <w:noProof/>
           <w:color w:val="000000"/>
           <w:sz w:val="30"/>
@@ -844,7 +827,6 @@
       </w:pPr>
       <w:r>
         <w:rPr>
-          <w:rFonts w:ascii="Arial" w:hAnsi="Arial" w:cs="Arial"/>
           <w:color w:val="000000"/>
           <w:sz w:val="30"/>
           <w:szCs w:val="30"/>
@@ -854,7 +836,6 @@
       <w:proofErr w:type="spellStart"/>
       <w:r>
         <w:rPr>
-          <w:rFonts w:ascii="Arial" w:hAnsi="Arial" w:cs="Arial"/>
           <w:color w:val="000000"/>
           <w:sz w:val="30"/>
           <w:szCs w:val="30"/>
@@ -864,17 +845,15 @@
       <w:proofErr w:type="spellEnd"/>
       <w:r>
         <w:rPr>
-          <w:rFonts w:ascii="Arial" w:hAnsi="Arial" w:cs="Arial"/>
-          <w:color w:val="000000"/>
-          <w:sz w:val="30"/>
-          <w:szCs w:val="30"/>
-        </w:rPr>
-        <w:t xml:space="preserve"> </w:t>
-      </w:r>
-      <w:proofErr w:type="spellStart"/>
-      <w:r>
-        <w:rPr>
-          <w:rFonts w:ascii="Arial" w:hAnsi="Arial" w:cs="Arial"/>
+          <w:color w:val="000000"/>
+          <w:sz w:val="30"/>
+          <w:szCs w:val="30"/>
+        </w:rPr>
+        <w:t xml:space="preserve"> </w:t>
+      </w:r>
+      <w:proofErr w:type="spellStart"/>
+      <w:r>
+        <w:rPr>
           <w:color w:val="000000"/>
           <w:sz w:val="30"/>
           <w:szCs w:val="30"/>
@@ -884,17 +863,15 @@
       <w:proofErr w:type="spellEnd"/>
       <w:r>
         <w:rPr>
-          <w:rFonts w:ascii="Arial" w:hAnsi="Arial" w:cs="Arial"/>
-          <w:color w:val="000000"/>
-          <w:sz w:val="30"/>
-          <w:szCs w:val="30"/>
-        </w:rPr>
-        <w:t xml:space="preserve"> </w:t>
-      </w:r>
-      <w:proofErr w:type="spellStart"/>
-      <w:r>
-        <w:rPr>
-          <w:rFonts w:ascii="Arial" w:hAnsi="Arial" w:cs="Arial"/>
+          <w:color w:val="000000"/>
+          <w:sz w:val="30"/>
+          <w:szCs w:val="30"/>
+        </w:rPr>
+        <w:t xml:space="preserve"> </w:t>
+      </w:r>
+      <w:proofErr w:type="spellStart"/>
+      <w:r>
+        <w:rPr>
           <w:color w:val="000000"/>
           <w:sz w:val="30"/>
           <w:szCs w:val="30"/>
@@ -910,7 +887,6 @@
       </w:pPr>
       <w:r>
         <w:rPr>
-          <w:rFonts w:ascii="Arial" w:hAnsi="Arial" w:cs="Arial"/>
           <w:noProof/>
           <w:color w:val="000000"/>
           <w:sz w:val="30"/>
@@ -1102,6 +1078,7 @@
     <w:lsdException w:name="HTML Sample" w:semiHidden="1" w:unhideWhenUsed="1"/>
     <w:lsdException w:name="HTML Typewriter" w:semiHidden="1" w:unhideWhenUsed="1"/>
     <w:lsdException w:name="HTML Variable" w:semiHidden="1" w:unhideWhenUsed="1"/>
+    <w:lsdException w:name="Normal Table" w:semiHidden="1" w:unhideWhenUsed="1"/>
     <w:lsdException w:name="annotation subject" w:semiHidden="1" w:unhideWhenUsed="1"/>
     <w:lsdException w:name="No List" w:semiHidden="1" w:unhideWhenUsed="1"/>
     <w:lsdException w:name="Outline List 1" w:semiHidden="1" w:unhideWhenUsed="1"/>
@@ -1144,8 +1121,11 @@
     <w:lsdException w:name="Table Contemporary" w:semiHidden="1" w:unhideWhenUsed="1"/>
     <w:lsdException w:name="Table Elegant" w:semiHidden="1" w:unhideWhenUsed="1"/>
     <w:lsdException w:name="Table Professional" w:semiHidden="1" w:unhideWhenUsed="1"/>
+    <w:lsdException w:name="Table Subtle 1" w:semiHidden="1" w:unhideWhenUsed="1"/>
     <w:lsdException w:name="Table Subtle 2" w:semiHidden="1" w:unhideWhenUsed="1"/>
     <w:lsdException w:name="Table Web 1" w:semiHidden="1" w:unhideWhenUsed="1"/>
+    <w:lsdException w:name="Table Web 2" w:semiHidden="1" w:unhideWhenUsed="1"/>
+    <w:lsdException w:name="Table Web 3" w:semiHidden="1" w:unhideWhenUsed="1"/>
     <w:lsdException w:name="Balloon Text" w:semiHidden="1" w:unhideWhenUsed="1"/>
     <w:lsdException w:name="Table Grid" w:uiPriority="39"/>
     <w:lsdException w:name="Table Theme" w:semiHidden="1" w:unhideWhenUsed="1"/>

</xml_diff>